<commit_message>
Updated Schedules to have links on the bottom
</commit_message>
<xml_diff>
--- a/data/BlankSchedule.docx
+++ b/data/BlankSchedule.docx
@@ -1460,7 +1460,7 @@
             <w:r>
               <w:drawing>
                 <wp:inline distT="0" distR="0" distB="0" distL="0">
-                  <wp:extent cx="1905000" cy="1905000"/>
+                  <wp:extent cx="1587500" cy="1587500"/>
                   <wp:docPr id="1" name="Drawing 1" descr="data/img/spor.png"/>
                   <a:graphic xmlns:a="http://schemas.openxmlformats.org/drawingml/2006/main">
                     <a:graphicData uri="http://schemas.openxmlformats.org/drawingml/2006/picture">
@@ -1480,7 +1480,7 @@
                         <pic:spPr>
                           <a:xfrm>
                             <a:off x="0" y="0"/>
-                            <a:ext cx="1905000" cy="1905000"/>
+                            <a:ext cx="1587500" cy="1587500"/>
                           </a:xfrm>
                           <a:prstGeom prst="rect">
                             <a:avLst/>
@@ -1505,7 +1505,7 @@
             <w:r>
               <w:drawing>
                 <wp:inline distT="0" distR="0" distB="0" distL="0">
-                  <wp:extent cx="1905000" cy="1905000"/>
+                  <wp:extent cx="1587500" cy="1587500"/>
                   <wp:docPr id="2" name="Drawing 2" descr="data/img/club.png"/>
                   <a:graphic xmlns:a="http://schemas.openxmlformats.org/drawingml/2006/main">
                     <a:graphicData uri="http://schemas.openxmlformats.org/drawingml/2006/picture">
@@ -1525,7 +1525,7 @@
                         <pic:spPr>
                           <a:xfrm>
                             <a:off x="0" y="0"/>
-                            <a:ext cx="1905000" cy="1905000"/>
+                            <a:ext cx="1587500" cy="1587500"/>
                           </a:xfrm>
                           <a:prstGeom prst="rect">
                             <a:avLst/>
@@ -1550,7 +1550,7 @@
             <w:r>
               <w:drawing>
                 <wp:inline distT="0" distR="0" distB="0" distL="0">
-                  <wp:extent cx="1905000" cy="1905000"/>
+                  <wp:extent cx="1587500" cy="1587500"/>
                   <wp:docPr id="3" name="Drawing 3" descr="data/img/busr.png"/>
                   <a:graphic xmlns:a="http://schemas.openxmlformats.org/drawingml/2006/main">
                     <a:graphicData uri="http://schemas.openxmlformats.org/drawingml/2006/picture">
@@ -1570,7 +1570,7 @@
                         <pic:spPr>
                           <a:xfrm>
                             <a:off x="0" y="0"/>
-                            <a:ext cx="1905000" cy="1905000"/>
+                            <a:ext cx="1587500" cy="1587500"/>
                           </a:xfrm>
                           <a:prstGeom prst="rect">
                             <a:avLst/>
@@ -1704,7 +1704,7 @@
             <w:r>
               <w:drawing>
                 <wp:inline distT="0" distR="0" distB="0" distL="0">
-                  <wp:extent cx="1905000" cy="1905000"/>
+                  <wp:extent cx="1587500" cy="1587500"/>
                   <wp:docPr id="4" name="Drawing 4" descr="data/img/phsw.png"/>
                   <a:graphic xmlns:a="http://schemas.openxmlformats.org/drawingml/2006/main">
                     <a:graphicData uri="http://schemas.openxmlformats.org/drawingml/2006/picture">
@@ -1724,7 +1724,7 @@
                         <pic:spPr>
                           <a:xfrm>
                             <a:off x="0" y="0"/>
-                            <a:ext cx="1905000" cy="1905000"/>
+                            <a:ext cx="1587500" cy="1587500"/>
                           </a:xfrm>
                           <a:prstGeom prst="rect">
                             <a:avLst/>
@@ -1749,7 +1749,7 @@
             <w:r>
               <w:drawing>
                 <wp:inline distT="0" distR="0" distB="0" distL="0">
-                  <wp:extent cx="1905000" cy="1905000"/>
+                  <wp:extent cx="1587500" cy="1587500"/>
                   <wp:docPr id="5" name="Drawing 5" descr="data/img/colg.png"/>
                   <a:graphic xmlns:a="http://schemas.openxmlformats.org/drawingml/2006/main">
                     <a:graphicData uri="http://schemas.openxmlformats.org/drawingml/2006/picture">
@@ -1769,7 +1769,7 @@
                         <pic:spPr>
                           <a:xfrm>
                             <a:off x="0" y="0"/>
-                            <a:ext cx="1905000" cy="1905000"/>
+                            <a:ext cx="1587500" cy="1587500"/>
                           </a:xfrm>
                           <a:prstGeom prst="rect">
                             <a:avLst/>
@@ -1794,7 +1794,7 @@
             <w:r>
               <w:drawing>
                 <wp:inline distT="0" distR="0" distB="0" distL="0">
-                  <wp:extent cx="1905000" cy="1905000"/>
+                  <wp:extent cx="1587500" cy="1587500"/>
                   <wp:docPr id="6" name="Drawing 6" descr="data/img/comn.png"/>
                   <a:graphic xmlns:a="http://schemas.openxmlformats.org/drawingml/2006/main">
                     <a:graphicData uri="http://schemas.openxmlformats.org/drawingml/2006/picture">
@@ -1814,7 +1814,7 @@
                         <pic:spPr>
                           <a:xfrm>
                             <a:off x="0" y="0"/>
-                            <a:ext cx="1905000" cy="1905000"/>
+                            <a:ext cx="1587500" cy="1587500"/>
                           </a:xfrm>
                           <a:prstGeom prst="rect">
                             <a:avLst/>
@@ -1836,6 +1836,62 @@
           <w:tab w:val="left" w:pos="10755"/>
         </w:tabs>
       </w:pPr>
+    </w:p>
+    <w:p>
+      <w:r>
+        <w:rPr>
+          <w:sz w:val="20"/>
+        </w:rPr>
+        <w:t>- Sports! Sports! Sports!: https://www2.montgomeryschoolsmd.org/siteassets/schools/high-schools/k-q/poolesvillehs/uploadedfiles/athletics/sports.pdf</w:t>
+      </w:r>
+      <w:r>
+        <w:br/>
+      </w:r>
+      <w:r>
+        <w:rPr>
+          <w:sz w:val="20"/>
+        </w:rPr>
+        <w:t>- Where can you Innovate? Recreate? Advocate (Clubs and Activities): https://www2.montgomeryschoolsmd.org/schools/poolesvillehs/clubs/</w:t>
+      </w:r>
+      <w:r>
+        <w:br/>
+      </w:r>
+      <w:r>
+        <w:rPr>
+          <w:sz w:val="20"/>
+        </w:rPr>
+        <w:t>- Getting to School - Transportation: https://www2.montgomeryschoolsmd.org/schools/poolesvillehs/about/busroutes/</w:t>
+      </w:r>
+      <w:r>
+        <w:br/>
+      </w:r>
+      <w:r>
+        <w:rPr>
+          <w:sz w:val="20"/>
+        </w:rPr>
+        <w:t>- For the Compete Story - PHS Website: https://www2.montgomeryschoolsmd.org/schools/poolesvillehs/</w:t>
+      </w:r>
+      <w:r>
+        <w:br/>
+      </w:r>
+      <w:r>
+        <w:rPr>
+          <w:sz w:val="20"/>
+        </w:rPr>
+        <w:t>- Where Do PHS Students Go? -College and University Acceptance List: https://www2.montgomeryschoolsmd.org/siteassets/schools/high-schools/k-q/poolesvillehs/uploadedfiles/magnet/collegeacceptedlistclassof2019.pdf</w:t>
+      </w:r>
+      <w:r>
+        <w:br/>
+      </w:r>
+      <w:r>
+        <w:rPr>
+          <w:sz w:val="20"/>
+        </w:rPr>
+        <w:t>- Communication Options-List Serves and Parent Forums: https://www2.montgomeryschoolsmd.org/siteassets/schools/high-schools/k-q/poolesvillehs/uploadedfiles/magnet/phslistserves.pdf</w:t>
+      </w:r>
+      <w:r>
+        <w:br/>
+      </w:r>
     </w:p>
     <w:sectPr>
       <w:headerReference w:type="default" r:id="rId7"/>

</xml_diff>